<commit_message>
Modificaciones al archivo "Punto 8.docx", agregando una captura de pantalla que muestra el gráfico de versiones del documento; correspondiente al punto 8e.
</commit_message>
<xml_diff>
--- a/Documentacion/Punto 8.docx
+++ b/Documentacion/Punto 8.docx
@@ -12,6 +12,8 @@
       <w:r>
         <w:t>alla correspondiente al punto 8.b</w:t>
       </w:r>
+      <w:bookmarkStart w:id="0" w:name="_GoBack"/>
+      <w:bookmarkEnd w:id="0"/>
     </w:p>
     <w:p>
       <w:r>
@@ -93,7 +95,7 @@
         <w:drawing>
           <wp:inline distT="0" distB="0" distL="0" distR="0" wp14:anchorId="4E184E20" wp14:editId="157A07C1">
             <wp:extent cx="5600700" cy="2990850"/>
-            <wp:effectExtent l="0" t="0" r="0" b="0"/>
+            <wp:effectExtent l="19050" t="19050" r="19050" b="19050"/>
             <wp:docPr id="2" name="Imagen 2"/>
             <wp:cNvGraphicFramePr>
               <a:graphicFrameLocks xmlns:a="http://schemas.openxmlformats.org/drawingml/2006/main" noChangeAspect="1"/>
@@ -130,7 +132,9 @@
                     </a:prstGeom>
                     <a:noFill/>
                     <a:ln>
-                      <a:noFill/>
+                      <a:solidFill>
+                        <a:schemeClr val="bg2"/>
+                      </a:solidFill>
                     </a:ln>
                   </pic:spPr>
                 </pic:pic>
@@ -144,14 +148,16 @@
       <w:pPr>
         <w:pStyle w:val="Ttulo1"/>
       </w:pPr>
+    </w:p>
+    <w:p>
+      <w:pPr>
+        <w:pStyle w:val="Ttulo1"/>
+      </w:pPr>
       <w:r>
         <w:t>Captura de pant</w:t>
       </w:r>
       <w:r>
-        <w:t>a</w:t>
-      </w:r>
-      <w:r>
-        <w:t>lla correspondiente al punto 8.d</w:t>
+        <w:t>alla correspondiente al punto 8.d</w:t>
       </w:r>
     </w:p>
     <w:p>
@@ -161,26 +167,10 @@
           <w:lang w:eastAsia="es-AR"/>
         </w:rPr>
         <w:drawing>
-          <wp:anchor distT="0" distB="0" distL="114300" distR="114300" simplePos="0" relativeHeight="251658752" behindDoc="1" locked="0" layoutInCell="1" allowOverlap="1" wp14:anchorId="2360FA47" wp14:editId="5A6E3C26">
-            <wp:simplePos x="0" y="0"/>
-            <wp:positionH relativeFrom="column">
-              <wp:posOffset>-3810</wp:posOffset>
-            </wp:positionH>
-            <wp:positionV relativeFrom="paragraph">
-              <wp:posOffset>266065</wp:posOffset>
-            </wp:positionV>
-            <wp:extent cx="5629275" cy="2700020"/>
-            <wp:effectExtent l="0" t="0" r="9525" b="5080"/>
-            <wp:wrapTight wrapText="bothSides">
-              <wp:wrapPolygon edited="0">
-                <wp:start x="0" y="0"/>
-                <wp:lineTo x="0" y="21488"/>
-                <wp:lineTo x="21563" y="21488"/>
-                <wp:lineTo x="21563" y="0"/>
-                <wp:lineTo x="0" y="0"/>
-              </wp:wrapPolygon>
-            </wp:wrapTight>
-            <wp:docPr id="3" name="Imagen 3" descr="C:\Users\Juan\Desktop\8d.jpg"/>
+          <wp:inline distT="0" distB="0" distL="0" distR="0" wp14:anchorId="6AA71419">
+            <wp:extent cx="5657850" cy="2725420"/>
+            <wp:effectExtent l="19050" t="19050" r="19050" b="17780"/>
+            <wp:docPr id="4" name="Imagen 4"/>
             <wp:cNvGraphicFramePr>
               <a:graphicFrameLocks xmlns:a="http://schemas.openxmlformats.org/drawingml/2006/main" noChangeAspect="1"/>
             </wp:cNvGraphicFramePr>
@@ -188,13 +178,13 @@
               <a:graphicData uri="http://schemas.openxmlformats.org/drawingml/2006/picture">
                 <pic:pic xmlns:pic="http://schemas.openxmlformats.org/drawingml/2006/picture">
                   <pic:nvPicPr>
-                    <pic:cNvPr id="0" name="Picture 1" descr="C:\Users\Juan\Desktop\8d.jpg"/>
+                    <pic:cNvPr id="0" name="Picture 2"/>
                     <pic:cNvPicPr>
                       <a:picLocks noChangeAspect="1" noChangeArrowheads="1"/>
                     </pic:cNvPicPr>
                   </pic:nvPicPr>
                   <pic:blipFill>
-                    <a:blip r:embed="rId6" cstate="print">
+                    <a:blip r:embed="rId6">
                       <a:extLst>
                         <a:ext uri="{28A0092B-C50C-407E-A947-70E740481C1C}">
                           <a14:useLocalDpi xmlns:a14="http://schemas.microsoft.com/office/drawing/2010/main" val="0"/>
@@ -209,32 +199,88 @@
                   <pic:spPr bwMode="auto">
                     <a:xfrm>
                       <a:off x="0" y="0"/>
-                      <a:ext cx="5629275" cy="2700020"/>
+                      <a:ext cx="5657850" cy="2725420"/>
                     </a:xfrm>
                     <a:prstGeom prst="rect">
                       <a:avLst/>
                     </a:prstGeom>
                     <a:noFill/>
                     <a:ln>
-                      <a:noFill/>
+                      <a:solidFill>
+                        <a:schemeClr val="bg2"/>
+                      </a:solidFill>
                     </a:ln>
                   </pic:spPr>
                 </pic:pic>
               </a:graphicData>
             </a:graphic>
-            <wp14:sizeRelH relativeFrom="page">
-              <wp14:pctWidth>0</wp14:pctWidth>
-            </wp14:sizeRelH>
-            <wp14:sizeRelV relativeFrom="page">
-              <wp14:pctHeight>0</wp14:pctHeight>
-            </wp14:sizeRelV>
-          </wp:anchor>
+          </wp:inline>
         </w:drawing>
+      </w:r>
+    </w:p>
+    <w:p/>
+    <w:p>
+      <w:pPr>
+        <w:pStyle w:val="Ttulo1"/>
+      </w:pPr>
+      <w:r>
+        <w:lastRenderedPageBreak/>
+        <w:t>Captura de pantalla correspondiente al punto 8.d</w:t>
       </w:r>
     </w:p>
     <w:p>
-      <w:bookmarkStart w:id="0" w:name="_GoBack"/>
-      <w:bookmarkEnd w:id="0"/>
+      <w:r>
+        <w:rPr>
+          <w:noProof/>
+          <w:lang w:eastAsia="es-AR"/>
+        </w:rPr>
+        <w:drawing>
+          <wp:inline distT="0" distB="0" distL="0" distR="0">
+            <wp:extent cx="5612130" cy="5136515"/>
+            <wp:effectExtent l="19050" t="19050" r="26670" b="26035"/>
+            <wp:docPr id="5" name="Imagen 5"/>
+            <wp:cNvGraphicFramePr>
+              <a:graphicFrameLocks xmlns:a="http://schemas.openxmlformats.org/drawingml/2006/main" noChangeAspect="1"/>
+            </wp:cNvGraphicFramePr>
+            <a:graphic xmlns:a="http://schemas.openxmlformats.org/drawingml/2006/main">
+              <a:graphicData uri="http://schemas.openxmlformats.org/drawingml/2006/picture">
+                <pic:pic xmlns:pic="http://schemas.openxmlformats.org/drawingml/2006/picture">
+                  <pic:nvPicPr>
+                    <pic:cNvPr id="5" name="8E.png"/>
+                    <pic:cNvPicPr/>
+                  </pic:nvPicPr>
+                  <pic:blipFill>
+                    <a:blip r:embed="rId7">
+                      <a:extLst>
+                        <a:ext uri="{28A0092B-C50C-407E-A947-70E740481C1C}">
+                          <a14:useLocalDpi xmlns:a14="http://schemas.microsoft.com/office/drawing/2010/main" val="0"/>
+                        </a:ext>
+                      </a:extLst>
+                    </a:blip>
+                    <a:stretch>
+                      <a:fillRect/>
+                    </a:stretch>
+                  </pic:blipFill>
+                  <pic:spPr>
+                    <a:xfrm>
+                      <a:off x="0" y="0"/>
+                      <a:ext cx="5612130" cy="5136515"/>
+                    </a:xfrm>
+                    <a:prstGeom prst="rect">
+                      <a:avLst/>
+                    </a:prstGeom>
+                    <a:ln>
+                      <a:solidFill>
+                        <a:schemeClr val="bg2"/>
+                      </a:solidFill>
+                    </a:ln>
+                  </pic:spPr>
+                </pic:pic>
+              </a:graphicData>
+            </a:graphic>
+          </wp:inline>
+        </w:drawing>
+      </w:r>
     </w:p>
     <w:sectPr>
       <w:pgSz w:w="12240" w:h="15840"/>

</xml_diff>

<commit_message>
Se agrego al archivo de word la captura en donde se puede apreciar el paso de la rama de desarrollo evolutivo a la rama de mantenimiento
</commit_message>
<xml_diff>
--- a/Documentacion/Punto 8.docx
+++ b/Documentacion/Punto 8.docx
@@ -12,8 +12,6 @@
       <w:r>
         <w:t>alla correspondiente al punto 8.b</w:t>
       </w:r>
-      <w:bookmarkStart w:id="0" w:name="_GoBack"/>
-      <w:bookmarkEnd w:id="0"/>
     </w:p>
     <w:p>
       <w:r>
@@ -282,6 +280,103 @@
         </w:drawing>
       </w:r>
     </w:p>
+    <w:p/>
+    <w:p>
+      <w:pPr>
+        <w:pStyle w:val="Ttulo1"/>
+      </w:pPr>
+    </w:p>
+    <w:p>
+      <w:pPr>
+        <w:pStyle w:val="Ttulo1"/>
+      </w:pPr>
+    </w:p>
+    <w:p>
+      <w:pPr>
+        <w:pStyle w:val="Ttulo1"/>
+      </w:pPr>
+    </w:p>
+    <w:p>
+      <w:pPr>
+        <w:pStyle w:val="Ttulo1"/>
+      </w:pPr>
+    </w:p>
+    <w:p>
+      <w:pPr>
+        <w:pStyle w:val="Ttulo1"/>
+      </w:pPr>
+    </w:p>
+    <w:p>
+      <w:pPr>
+        <w:pStyle w:val="Ttulo1"/>
+      </w:pPr>
+      <w:bookmarkStart w:id="0" w:name="_GoBack"/>
+      <w:bookmarkEnd w:id="0"/>
+      <w:r>
+        <w:t>Captura de panta</w:t>
+      </w:r>
+      <w:r>
+        <w:t>lla correspondiente al punto 11</w:t>
+      </w:r>
+    </w:p>
+    <w:p/>
+    <w:p>
+      <w:r>
+        <w:rPr>
+          <w:noProof/>
+          <w:lang w:eastAsia="es-AR"/>
+        </w:rPr>
+        <w:drawing>
+          <wp:inline distT="0" distB="0" distL="0" distR="0" wp14:anchorId="2D30852E" wp14:editId="3972129F">
+            <wp:extent cx="4381500" cy="3238500"/>
+            <wp:effectExtent l="0" t="0" r="0" b="0"/>
+            <wp:docPr id="3" name="Imagen 3" descr="C:\Users\Juan\Desktop\11b.jpg"/>
+            <wp:cNvGraphicFramePr>
+              <a:graphicFrameLocks xmlns:a="http://schemas.openxmlformats.org/drawingml/2006/main" noChangeAspect="1"/>
+            </wp:cNvGraphicFramePr>
+            <a:graphic xmlns:a="http://schemas.openxmlformats.org/drawingml/2006/main">
+              <a:graphicData uri="http://schemas.openxmlformats.org/drawingml/2006/picture">
+                <pic:pic xmlns:pic="http://schemas.openxmlformats.org/drawingml/2006/picture">
+                  <pic:nvPicPr>
+                    <pic:cNvPr id="0" name="Picture 1" descr="C:\Users\Juan\Desktop\11b.jpg"/>
+                    <pic:cNvPicPr>
+                      <a:picLocks noChangeAspect="1" noChangeArrowheads="1"/>
+                    </pic:cNvPicPr>
+                  </pic:nvPicPr>
+                  <pic:blipFill>
+                    <a:blip r:embed="rId8">
+                      <a:extLst>
+                        <a:ext uri="{28A0092B-C50C-407E-A947-70E740481C1C}">
+                          <a14:useLocalDpi xmlns:a14="http://schemas.microsoft.com/office/drawing/2010/main" val="0"/>
+                        </a:ext>
+                      </a:extLst>
+                    </a:blip>
+                    <a:srcRect/>
+                    <a:stretch>
+                      <a:fillRect/>
+                    </a:stretch>
+                  </pic:blipFill>
+                  <pic:spPr bwMode="auto">
+                    <a:xfrm>
+                      <a:off x="0" y="0"/>
+                      <a:ext cx="4381500" cy="3238500"/>
+                    </a:xfrm>
+                    <a:prstGeom prst="rect">
+                      <a:avLst/>
+                    </a:prstGeom>
+                    <a:noFill/>
+                    <a:ln>
+                      <a:noFill/>
+                    </a:ln>
+                  </pic:spPr>
+                </pic:pic>
+              </a:graphicData>
+            </a:graphic>
+          </wp:inline>
+        </w:drawing>
+      </w:r>
+    </w:p>
+    <w:p/>
     <w:sectPr>
       <w:pgSz w:w="12240" w:h="15840"/>
       <w:pgMar w:top="1417" w:right="1701" w:bottom="1417" w:left="1701" w:header="708" w:footer="708" w:gutter="0"/>

</xml_diff>